<commit_message>
Cambios en el docuemnto de ideas
</commit_message>
<xml_diff>
--- a/Ideas diseño de producto 2 .docx
+++ b/Ideas diseño de producto 2 .docx
@@ -1514,29 +1514,7 @@
           <w:szCs w:val="22"/>
           <w:shd w:val="clear" w:color="auto" w:fill="FFFFFF"/>
         </w:rPr>
-        <w:t xml:space="preserve">Debe ser posible expandir o modificar el sistema </w:t>
-      </w:r>
-      <w:proofErr w:type="gramStart"/>
-      <w:r>
-        <w:rPr>
-          <w:rFonts w:ascii="Arial" w:hAnsi="Arial" w:cs="Arial"/>
-          <w:color w:val="0D0D0D"/>
-          <w:sz w:val="22"/>
-          <w:szCs w:val="22"/>
-          <w:shd w:val="clear" w:color="auto" w:fill="FFFFFF"/>
-        </w:rPr>
-        <w:t>de acuerdo a</w:t>
-      </w:r>
-      <w:proofErr w:type="gramEnd"/>
-      <w:r>
-        <w:rPr>
-          <w:rFonts w:ascii="Arial" w:hAnsi="Arial" w:cs="Arial"/>
-          <w:color w:val="0D0D0D"/>
-          <w:sz w:val="22"/>
-          <w:szCs w:val="22"/>
-          <w:shd w:val="clear" w:color="auto" w:fill="FFFFFF"/>
-        </w:rPr>
-        <w:t xml:space="preserve"> las necesidades cambiantes del usuario, por ejemplo, añadiendo más compartimientos o funcionalidades.</w:t>
+        <w:t>Debe ser posible expandir o modificar el sistema de acuerdo a las necesidades cambiantes del usuario, por ejemplo, añadiendo más compartimientos o funcionalidades.</w:t>
       </w:r>
     </w:p>
     <w:p>
@@ -3486,25 +3464,7 @@
           <w:sz w:val="22"/>
           <w:szCs w:val="22"/>
         </w:rPr>
-        <w:t xml:space="preserve"> para llamar más la atención del </w:t>
-      </w:r>
-      <w:proofErr w:type="spellStart"/>
-      <w:r>
-        <w:rPr>
-          <w:rFonts w:ascii="Arial" w:hAnsi="Arial" w:cs="Arial"/>
-          <w:sz w:val="22"/>
-          <w:szCs w:val="22"/>
-        </w:rPr>
-        <w:t>publico</w:t>
-      </w:r>
-      <w:proofErr w:type="spellEnd"/>
-      <w:r>
-        <w:rPr>
-          <w:rFonts w:ascii="Arial" w:hAnsi="Arial" w:cs="Arial"/>
-          <w:sz w:val="22"/>
-          <w:szCs w:val="22"/>
-        </w:rPr>
-        <w:t xml:space="preserve">. </w:t>
+        <w:t xml:space="preserve"> para llamar más la atención del publico. </w:t>
       </w:r>
     </w:p>
     <w:p>
@@ -3746,14 +3706,848 @@
     </w:p>
     <w:p>
       <w:pPr>
-        <w:pStyle w:val="Prrafodelista"/>
-        <w:spacing w:line="240" w:lineRule="auto"/>
-        <w:rPr>
-          <w:rFonts w:ascii="Arial" w:hAnsi="Arial" w:cs="Arial"/>
-          <w:sz w:val="22"/>
-          <w:szCs w:val="22"/>
-        </w:rPr>
-      </w:pPr>
+        <w:spacing w:line="240" w:lineRule="auto"/>
+        <w:rPr>
+          <w:rFonts w:ascii="Arial" w:hAnsi="Arial" w:cs="Arial"/>
+          <w:b/>
+          <w:bCs/>
+          <w:sz w:val="22"/>
+          <w:szCs w:val="22"/>
+        </w:rPr>
+      </w:pPr>
+      <w:r>
+        <w:rPr>
+          <w:rFonts w:ascii="Arial" w:hAnsi="Arial" w:cs="Arial"/>
+          <w:b/>
+          <w:bCs/>
+          <w:sz w:val="22"/>
+          <w:szCs w:val="22"/>
+        </w:rPr>
+        <w:t>Encuestas</w:t>
+      </w:r>
+    </w:p>
+    <w:p>
+      <w:pPr>
+        <w:spacing w:line="240" w:lineRule="auto"/>
+        <w:rPr>
+          <w:rFonts w:ascii="Arial" w:hAnsi="Arial" w:cs="Arial"/>
+          <w:b/>
+          <w:bCs/>
+          <w:sz w:val="22"/>
+          <w:szCs w:val="22"/>
+        </w:rPr>
+      </w:pPr>
+      <w:r>
+        <w:rPr>
+          <w:rFonts w:ascii="Arial" w:hAnsi="Arial" w:cs="Arial"/>
+          <w:b/>
+          <w:bCs/>
+          <w:sz w:val="22"/>
+          <w:szCs w:val="22"/>
+        </w:rPr>
+        <w:t xml:space="preserve">Pastillero </w:t>
+      </w:r>
+    </w:p>
+    <w:p>
+      <w:pPr>
+        <w:spacing w:line="240" w:lineRule="auto"/>
+        <w:rPr>
+          <w:rFonts w:ascii="Arial" w:hAnsi="Arial" w:cs="Arial"/>
+          <w:b/>
+          <w:bCs/>
+          <w:sz w:val="22"/>
+          <w:szCs w:val="22"/>
+        </w:rPr>
+      </w:pPr>
+      <w:r>
+        <w:rPr>
+          <w:noProof/>
+        </w:rPr>
+        <w:drawing>
+          <wp:inline distT="0" distB="0" distL="0" distR="0" wp14:anchorId="09F6C865" wp14:editId="64662514">
+            <wp:extent cx="5612130" cy="2361565"/>
+            <wp:effectExtent l="0" t="0" r="7620" b="635"/>
+            <wp:docPr id="642424568" name="Imagen 5" descr="Gráfico de respuestas de formularios. Título de la pregunta: ¿Con qué frecuencia olvida tomar sus medicamentos en los horarios adecuados?. Número de respuestas: 15 respuestas."/>
+            <wp:cNvGraphicFramePr>
+              <a:graphicFrameLocks xmlns:a="http://schemas.openxmlformats.org/drawingml/2006/main" noChangeAspect="1"/>
+            </wp:cNvGraphicFramePr>
+            <a:graphic xmlns:a="http://schemas.openxmlformats.org/drawingml/2006/main">
+              <a:graphicData uri="http://schemas.openxmlformats.org/drawingml/2006/picture">
+                <pic:pic xmlns:pic="http://schemas.openxmlformats.org/drawingml/2006/picture">
+                  <pic:nvPicPr>
+                    <pic:cNvPr id="0" name="Picture 9" descr="Gráfico de respuestas de formularios. Título de la pregunta: ¿Con qué frecuencia olvida tomar sus medicamentos en los horarios adecuados?. Número de respuestas: 15 respuestas."/>
+                    <pic:cNvPicPr>
+                      <a:picLocks noChangeAspect="1" noChangeArrowheads="1"/>
+                    </pic:cNvPicPr>
+                  </pic:nvPicPr>
+                  <pic:blipFill>
+                    <a:blip r:embed="rId5" cstate="print">
+                      <a:extLst>
+                        <a:ext uri="{28A0092B-C50C-407E-A947-70E740481C1C}">
+                          <a14:useLocalDpi xmlns:a14="http://schemas.microsoft.com/office/drawing/2010/main" val="0"/>
+                        </a:ext>
+                      </a:extLst>
+                    </a:blip>
+                    <a:srcRect/>
+                    <a:stretch>
+                      <a:fillRect/>
+                    </a:stretch>
+                  </pic:blipFill>
+                  <pic:spPr bwMode="auto">
+                    <a:xfrm>
+                      <a:off x="0" y="0"/>
+                      <a:ext cx="5612130" cy="2361565"/>
+                    </a:xfrm>
+                    <a:prstGeom prst="rect">
+                      <a:avLst/>
+                    </a:prstGeom>
+                    <a:noFill/>
+                    <a:ln>
+                      <a:noFill/>
+                    </a:ln>
+                  </pic:spPr>
+                </pic:pic>
+              </a:graphicData>
+            </a:graphic>
+          </wp:inline>
+        </w:drawing>
+      </w:r>
+      <w:r>
+        <w:rPr>
+          <w:rFonts w:ascii="Arial" w:hAnsi="Arial" w:cs="Arial"/>
+          <w:b/>
+          <w:bCs/>
+          <w:sz w:val="22"/>
+          <w:szCs w:val="22"/>
+        </w:rPr>
+        <w:tab/>
+      </w:r>
+      <w:r>
+        <w:rPr>
+          <w:noProof/>
+        </w:rPr>
+        <w:drawing>
+          <wp:inline distT="0" distB="0" distL="0" distR="0" wp14:anchorId="6F992687" wp14:editId="5A0DF468">
+            <wp:extent cx="5612130" cy="2361565"/>
+            <wp:effectExtent l="0" t="0" r="7620" b="635"/>
+            <wp:docPr id="1753249167" name="Imagen 6" descr="Gráfico de respuestas de formularios. Título de la pregunta: ¿Cuántos medicamentos diferentes toma regularmente?&#10;. Número de respuestas: 15 respuestas."/>
+            <wp:cNvGraphicFramePr>
+              <a:graphicFrameLocks xmlns:a="http://schemas.openxmlformats.org/drawingml/2006/main" noChangeAspect="1"/>
+            </wp:cNvGraphicFramePr>
+            <a:graphic xmlns:a="http://schemas.openxmlformats.org/drawingml/2006/main">
+              <a:graphicData uri="http://schemas.openxmlformats.org/drawingml/2006/picture">
+                <pic:pic xmlns:pic="http://schemas.openxmlformats.org/drawingml/2006/picture">
+                  <pic:nvPicPr>
+                    <pic:cNvPr id="0" name="Picture 11" descr="Gráfico de respuestas de formularios. Título de la pregunta: ¿Cuántos medicamentos diferentes toma regularmente?&#10;. Número de respuestas: 15 respuestas."/>
+                    <pic:cNvPicPr>
+                      <a:picLocks noChangeAspect="1" noChangeArrowheads="1"/>
+                    </pic:cNvPicPr>
+                  </pic:nvPicPr>
+                  <pic:blipFill>
+                    <a:blip r:embed="rId6" cstate="print">
+                      <a:extLst>
+                        <a:ext uri="{28A0092B-C50C-407E-A947-70E740481C1C}">
+                          <a14:useLocalDpi xmlns:a14="http://schemas.microsoft.com/office/drawing/2010/main" val="0"/>
+                        </a:ext>
+                      </a:extLst>
+                    </a:blip>
+                    <a:srcRect/>
+                    <a:stretch>
+                      <a:fillRect/>
+                    </a:stretch>
+                  </pic:blipFill>
+                  <pic:spPr bwMode="auto">
+                    <a:xfrm>
+                      <a:off x="0" y="0"/>
+                      <a:ext cx="5612130" cy="2361565"/>
+                    </a:xfrm>
+                    <a:prstGeom prst="rect">
+                      <a:avLst/>
+                    </a:prstGeom>
+                    <a:noFill/>
+                    <a:ln>
+                      <a:noFill/>
+                    </a:ln>
+                  </pic:spPr>
+                </pic:pic>
+              </a:graphicData>
+            </a:graphic>
+          </wp:inline>
+        </w:drawing>
+      </w:r>
+    </w:p>
+    <w:p>
+      <w:pPr>
+        <w:spacing w:line="240" w:lineRule="auto"/>
+        <w:rPr>
+          <w:rFonts w:ascii="Arial" w:hAnsi="Arial" w:cs="Arial"/>
+          <w:b/>
+          <w:bCs/>
+          <w:sz w:val="22"/>
+          <w:szCs w:val="22"/>
+        </w:rPr>
+      </w:pPr>
+      <w:r>
+        <w:rPr>
+          <w:noProof/>
+        </w:rPr>
+        <w:lastRenderedPageBreak/>
+        <w:drawing>
+          <wp:inline distT="0" distB="0" distL="0" distR="0" wp14:anchorId="4BBCB768" wp14:editId="16767908">
+            <wp:extent cx="5612130" cy="2545080"/>
+            <wp:effectExtent l="0" t="0" r="7620" b="7620"/>
+            <wp:docPr id="668896612" name="Imagen 7" descr="Gráfico de respuestas de formularios. Título de la pregunta: ¿Estaría interesado en un pastillero automático que le recuerde y dispensé automáticamente sus medicamentos?&#10;. Número de respuestas: 15 respuestas."/>
+            <wp:cNvGraphicFramePr>
+              <a:graphicFrameLocks xmlns:a="http://schemas.openxmlformats.org/drawingml/2006/main" noChangeAspect="1"/>
+            </wp:cNvGraphicFramePr>
+            <a:graphic xmlns:a="http://schemas.openxmlformats.org/drawingml/2006/main">
+              <a:graphicData uri="http://schemas.openxmlformats.org/drawingml/2006/picture">
+                <pic:pic xmlns:pic="http://schemas.openxmlformats.org/drawingml/2006/picture">
+                  <pic:nvPicPr>
+                    <pic:cNvPr id="0" name="Picture 13" descr="Gráfico de respuestas de formularios. Título de la pregunta: ¿Estaría interesado en un pastillero automático que le recuerde y dispensé automáticamente sus medicamentos?&#10;. Número de respuestas: 15 respuestas."/>
+                    <pic:cNvPicPr>
+                      <a:picLocks noChangeAspect="1" noChangeArrowheads="1"/>
+                    </pic:cNvPicPr>
+                  </pic:nvPicPr>
+                  <pic:blipFill>
+                    <a:blip r:embed="rId7" cstate="print">
+                      <a:extLst>
+                        <a:ext uri="{28A0092B-C50C-407E-A947-70E740481C1C}">
+                          <a14:useLocalDpi xmlns:a14="http://schemas.microsoft.com/office/drawing/2010/main" val="0"/>
+                        </a:ext>
+                      </a:extLst>
+                    </a:blip>
+                    <a:srcRect/>
+                    <a:stretch>
+                      <a:fillRect/>
+                    </a:stretch>
+                  </pic:blipFill>
+                  <pic:spPr bwMode="auto">
+                    <a:xfrm>
+                      <a:off x="0" y="0"/>
+                      <a:ext cx="5612130" cy="2545080"/>
+                    </a:xfrm>
+                    <a:prstGeom prst="rect">
+                      <a:avLst/>
+                    </a:prstGeom>
+                    <a:noFill/>
+                    <a:ln>
+                      <a:noFill/>
+                    </a:ln>
+                  </pic:spPr>
+                </pic:pic>
+              </a:graphicData>
+            </a:graphic>
+          </wp:inline>
+        </w:drawing>
+      </w:r>
+    </w:p>
+    <w:p>
+      <w:pPr>
+        <w:spacing w:line="240" w:lineRule="auto"/>
+        <w:rPr>
+          <w:rFonts w:ascii="Arial" w:hAnsi="Arial" w:cs="Arial"/>
+          <w:b/>
+          <w:bCs/>
+          <w:sz w:val="22"/>
+          <w:szCs w:val="22"/>
+        </w:rPr>
+      </w:pPr>
+      <w:r>
+        <w:rPr>
+          <w:noProof/>
+        </w:rPr>
+        <w:drawing>
+          <wp:inline distT="0" distB="0" distL="0" distR="0" wp14:anchorId="4E4F2BD7" wp14:editId="7A1BC58C">
+            <wp:extent cx="5612130" cy="2851785"/>
+            <wp:effectExtent l="0" t="0" r="7620" b="5715"/>
+            <wp:docPr id="1388312876" name="Imagen 8" descr="Gráfico, Gráfico de barras&#10;&#10;Descripción generada automáticamente"/>
+            <wp:cNvGraphicFramePr>
+              <a:graphicFrameLocks xmlns:a="http://schemas.openxmlformats.org/drawingml/2006/main" noChangeAspect="1"/>
+            </wp:cNvGraphicFramePr>
+            <a:graphic xmlns:a="http://schemas.openxmlformats.org/drawingml/2006/main">
+              <a:graphicData uri="http://schemas.openxmlformats.org/drawingml/2006/picture">
+                <pic:pic xmlns:pic="http://schemas.openxmlformats.org/drawingml/2006/picture">
+                  <pic:nvPicPr>
+                    <pic:cNvPr id="1388312876" name="Imagen 8" descr="Gráfico, Gráfico de barras&#10;&#10;Descripción generada automáticamente"/>
+                    <pic:cNvPicPr>
+                      <a:picLocks noChangeAspect="1" noChangeArrowheads="1"/>
+                    </pic:cNvPicPr>
+                  </pic:nvPicPr>
+                  <pic:blipFill>
+                    <a:blip r:embed="rId8" cstate="print">
+                      <a:extLst>
+                        <a:ext uri="{28A0092B-C50C-407E-A947-70E740481C1C}">
+                          <a14:useLocalDpi xmlns:a14="http://schemas.microsoft.com/office/drawing/2010/main" val="0"/>
+                        </a:ext>
+                      </a:extLst>
+                    </a:blip>
+                    <a:srcRect/>
+                    <a:stretch>
+                      <a:fillRect/>
+                    </a:stretch>
+                  </pic:blipFill>
+                  <pic:spPr bwMode="auto">
+                    <a:xfrm>
+                      <a:off x="0" y="0"/>
+                      <a:ext cx="5612130" cy="2851785"/>
+                    </a:xfrm>
+                    <a:prstGeom prst="rect">
+                      <a:avLst/>
+                    </a:prstGeom>
+                    <a:noFill/>
+                    <a:ln>
+                      <a:noFill/>
+                    </a:ln>
+                  </pic:spPr>
+                </pic:pic>
+              </a:graphicData>
+            </a:graphic>
+          </wp:inline>
+        </w:drawing>
+      </w:r>
+    </w:p>
+    <w:p>
+      <w:pPr>
+        <w:spacing w:line="240" w:lineRule="auto"/>
+        <w:rPr>
+          <w:rFonts w:ascii="Arial" w:hAnsi="Arial" w:cs="Arial"/>
+          <w:b/>
+          <w:bCs/>
+          <w:sz w:val="22"/>
+          <w:szCs w:val="22"/>
+        </w:rPr>
+      </w:pPr>
+      <w:r>
+        <w:rPr>
+          <w:noProof/>
+        </w:rPr>
+        <w:lastRenderedPageBreak/>
+        <w:drawing>
+          <wp:inline distT="0" distB="0" distL="0" distR="0" wp14:anchorId="4BC56E1D" wp14:editId="1CF83BD3">
+            <wp:extent cx="5612130" cy="2668270"/>
+            <wp:effectExtent l="0" t="0" r="7620" b="0"/>
+            <wp:docPr id="239017418" name="Imagen 9" descr="Gráfico de respuestas de formularios. Título de la pregunta: ¿Cuánto estaría dispuesto a pagar por un pastillero como el que se describe en la infografía?&#10;. Número de respuestas: 15 respuestas."/>
+            <wp:cNvGraphicFramePr>
+              <a:graphicFrameLocks xmlns:a="http://schemas.openxmlformats.org/drawingml/2006/main" noChangeAspect="1"/>
+            </wp:cNvGraphicFramePr>
+            <a:graphic xmlns:a="http://schemas.openxmlformats.org/drawingml/2006/main">
+              <a:graphicData uri="http://schemas.openxmlformats.org/drawingml/2006/picture">
+                <pic:pic xmlns:pic="http://schemas.openxmlformats.org/drawingml/2006/picture">
+                  <pic:nvPicPr>
+                    <pic:cNvPr id="0" name="Picture 17" descr="Gráfico de respuestas de formularios. Título de la pregunta: ¿Cuánto estaría dispuesto a pagar por un pastillero como el que se describe en la infografía?&#10;. Número de respuestas: 15 respuestas."/>
+                    <pic:cNvPicPr>
+                      <a:picLocks noChangeAspect="1" noChangeArrowheads="1"/>
+                    </pic:cNvPicPr>
+                  </pic:nvPicPr>
+                  <pic:blipFill>
+                    <a:blip r:embed="rId9" cstate="print">
+                      <a:extLst>
+                        <a:ext uri="{28A0092B-C50C-407E-A947-70E740481C1C}">
+                          <a14:useLocalDpi xmlns:a14="http://schemas.microsoft.com/office/drawing/2010/main" val="0"/>
+                        </a:ext>
+                      </a:extLst>
+                    </a:blip>
+                    <a:srcRect/>
+                    <a:stretch>
+                      <a:fillRect/>
+                    </a:stretch>
+                  </pic:blipFill>
+                  <pic:spPr bwMode="auto">
+                    <a:xfrm>
+                      <a:off x="0" y="0"/>
+                      <a:ext cx="5612130" cy="2668270"/>
+                    </a:xfrm>
+                    <a:prstGeom prst="rect">
+                      <a:avLst/>
+                    </a:prstGeom>
+                    <a:noFill/>
+                    <a:ln>
+                      <a:noFill/>
+                    </a:ln>
+                  </pic:spPr>
+                </pic:pic>
+              </a:graphicData>
+            </a:graphic>
+          </wp:inline>
+        </w:drawing>
+      </w:r>
+    </w:p>
+    <w:p>
+      <w:pPr>
+        <w:spacing w:line="240" w:lineRule="auto"/>
+        <w:rPr>
+          <w:rFonts w:ascii="Arial" w:hAnsi="Arial" w:cs="Arial"/>
+          <w:b/>
+          <w:bCs/>
+          <w:sz w:val="22"/>
+          <w:szCs w:val="22"/>
+        </w:rPr>
+      </w:pPr>
+      <w:r>
+        <w:rPr>
+          <w:rFonts w:ascii="Arial" w:hAnsi="Arial" w:cs="Arial"/>
+          <w:b/>
+          <w:bCs/>
+          <w:sz w:val="22"/>
+          <w:szCs w:val="22"/>
+        </w:rPr>
+        <w:t xml:space="preserve">Mochila inteligente </w:t>
+      </w:r>
+    </w:p>
+    <w:p>
+      <w:pPr>
+        <w:spacing w:line="240" w:lineRule="auto"/>
+        <w:rPr>
+          <w:rFonts w:ascii="Arial" w:hAnsi="Arial" w:cs="Arial"/>
+          <w:b/>
+          <w:bCs/>
+          <w:sz w:val="22"/>
+          <w:szCs w:val="22"/>
+        </w:rPr>
+      </w:pPr>
+      <w:r>
+        <w:rPr>
+          <w:rFonts w:ascii="Arial" w:hAnsi="Arial" w:cs="Arial"/>
+          <w:b/>
+          <w:bCs/>
+          <w:sz w:val="22"/>
+          <w:szCs w:val="22"/>
+        </w:rPr>
+        <w:drawing>
+          <wp:inline distT="0" distB="0" distL="0" distR="0" wp14:anchorId="544D8E68" wp14:editId="1E2B6C18">
+            <wp:extent cx="5612130" cy="3271520"/>
+            <wp:effectExtent l="0" t="0" r="7620" b="5080"/>
+            <wp:docPr id="594483718" name="Imagen 1" descr="Interfaz de usuario gráfica, Texto, Aplicación&#10;&#10;Descripción generada automáticamente"/>
+            <wp:cNvGraphicFramePr>
+              <a:graphicFrameLocks xmlns:a="http://schemas.openxmlformats.org/drawingml/2006/main" noChangeAspect="1"/>
+            </wp:cNvGraphicFramePr>
+            <a:graphic xmlns:a="http://schemas.openxmlformats.org/drawingml/2006/main">
+              <a:graphicData uri="http://schemas.openxmlformats.org/drawingml/2006/picture">
+                <pic:pic xmlns:pic="http://schemas.openxmlformats.org/drawingml/2006/picture">
+                  <pic:nvPicPr>
+                    <pic:cNvPr id="594483718" name="Imagen 1" descr="Interfaz de usuario gráfica, Texto, Aplicación&#10;&#10;Descripción generada automáticamente"/>
+                    <pic:cNvPicPr/>
+                  </pic:nvPicPr>
+                  <pic:blipFill>
+                    <a:blip r:embed="rId10"/>
+                    <a:stretch>
+                      <a:fillRect/>
+                    </a:stretch>
+                  </pic:blipFill>
+                  <pic:spPr>
+                    <a:xfrm>
+                      <a:off x="0" y="0"/>
+                      <a:ext cx="5612130" cy="3271520"/>
+                    </a:xfrm>
+                    <a:prstGeom prst="rect">
+                      <a:avLst/>
+                    </a:prstGeom>
+                  </pic:spPr>
+                </pic:pic>
+              </a:graphicData>
+            </a:graphic>
+          </wp:inline>
+        </w:drawing>
+      </w:r>
+    </w:p>
+    <w:p>
+      <w:pPr>
+        <w:spacing w:line="240" w:lineRule="auto"/>
+        <w:rPr>
+          <w:rFonts w:ascii="Arial" w:hAnsi="Arial" w:cs="Arial"/>
+          <w:b/>
+          <w:bCs/>
+          <w:sz w:val="22"/>
+          <w:szCs w:val="22"/>
+        </w:rPr>
+      </w:pPr>
+      <w:r>
+        <w:rPr>
+          <w:noProof/>
+        </w:rPr>
+        <w:lastRenderedPageBreak/>
+        <w:drawing>
+          <wp:inline distT="0" distB="0" distL="0" distR="0" wp14:anchorId="05DE216A" wp14:editId="1BFB910C">
+            <wp:extent cx="5612130" cy="2545080"/>
+            <wp:effectExtent l="0" t="0" r="7620" b="7620"/>
+            <wp:docPr id="1184863200" name="Imagen 1" descr="Gráfico de respuestas de formularios. Título de la pregunta: ¿Considerarías utilizar una mochila inteligente que te notifique sobre elementos faltantes y te ayude a mantener un control más eficiente de tus objetos cotidianos?. Número de respuestas: 8 respuestas."/>
+            <wp:cNvGraphicFramePr>
+              <a:graphicFrameLocks xmlns:a="http://schemas.openxmlformats.org/drawingml/2006/main" noChangeAspect="1"/>
+            </wp:cNvGraphicFramePr>
+            <a:graphic xmlns:a="http://schemas.openxmlformats.org/drawingml/2006/main">
+              <a:graphicData uri="http://schemas.openxmlformats.org/drawingml/2006/picture">
+                <pic:pic xmlns:pic="http://schemas.openxmlformats.org/drawingml/2006/picture">
+                  <pic:nvPicPr>
+                    <pic:cNvPr id="0" name="Picture 1" descr="Gráfico de respuestas de formularios. Título de la pregunta: ¿Considerarías utilizar una mochila inteligente que te notifique sobre elementos faltantes y te ayude a mantener un control más eficiente de tus objetos cotidianos?. Número de respuestas: 8 respuestas."/>
+                    <pic:cNvPicPr>
+                      <a:picLocks noChangeAspect="1" noChangeArrowheads="1"/>
+                    </pic:cNvPicPr>
+                  </pic:nvPicPr>
+                  <pic:blipFill>
+                    <a:blip r:embed="rId11" cstate="print">
+                      <a:extLst>
+                        <a:ext uri="{28A0092B-C50C-407E-A947-70E740481C1C}">
+                          <a14:useLocalDpi xmlns:a14="http://schemas.microsoft.com/office/drawing/2010/main" val="0"/>
+                        </a:ext>
+                      </a:extLst>
+                    </a:blip>
+                    <a:srcRect/>
+                    <a:stretch>
+                      <a:fillRect/>
+                    </a:stretch>
+                  </pic:blipFill>
+                  <pic:spPr bwMode="auto">
+                    <a:xfrm>
+                      <a:off x="0" y="0"/>
+                      <a:ext cx="5612130" cy="2545080"/>
+                    </a:xfrm>
+                    <a:prstGeom prst="rect">
+                      <a:avLst/>
+                    </a:prstGeom>
+                    <a:noFill/>
+                    <a:ln>
+                      <a:noFill/>
+                    </a:ln>
+                  </pic:spPr>
+                </pic:pic>
+              </a:graphicData>
+            </a:graphic>
+          </wp:inline>
+        </w:drawing>
+      </w:r>
+    </w:p>
+    <w:p>
+      <w:pPr>
+        <w:spacing w:line="240" w:lineRule="auto"/>
+        <w:rPr>
+          <w:rFonts w:ascii="Arial" w:hAnsi="Arial" w:cs="Arial"/>
+          <w:b/>
+          <w:bCs/>
+          <w:sz w:val="22"/>
+          <w:szCs w:val="22"/>
+        </w:rPr>
+      </w:pPr>
+      <w:r>
+        <w:rPr>
+          <w:noProof/>
+        </w:rPr>
+        <w:drawing>
+          <wp:inline distT="0" distB="0" distL="0" distR="0" wp14:anchorId="25942BF0" wp14:editId="4AF10938">
+            <wp:extent cx="5612130" cy="2545080"/>
+            <wp:effectExtent l="0" t="0" r="7620" b="7620"/>
+            <wp:docPr id="802916478" name="Imagen 2" descr="Gráfico de respuestas de formularios. Título de la pregunta: ¿Te resultaría útil una mochila inteligente que te ayudara a organizar y controlar tus pertenencias diarias, especialmente si tienes niños?&#10;. Número de respuestas: 8 respuestas."/>
+            <wp:cNvGraphicFramePr>
+              <a:graphicFrameLocks xmlns:a="http://schemas.openxmlformats.org/drawingml/2006/main" noChangeAspect="1"/>
+            </wp:cNvGraphicFramePr>
+            <a:graphic xmlns:a="http://schemas.openxmlformats.org/drawingml/2006/main">
+              <a:graphicData uri="http://schemas.openxmlformats.org/drawingml/2006/picture">
+                <pic:pic xmlns:pic="http://schemas.openxmlformats.org/drawingml/2006/picture">
+                  <pic:nvPicPr>
+                    <pic:cNvPr id="0" name="Picture 3" descr="Gráfico de respuestas de formularios. Título de la pregunta: ¿Te resultaría útil una mochila inteligente que te ayudara a organizar y controlar tus pertenencias diarias, especialmente si tienes niños?&#10;. Número de respuestas: 8 respuestas."/>
+                    <pic:cNvPicPr>
+                      <a:picLocks noChangeAspect="1" noChangeArrowheads="1"/>
+                    </pic:cNvPicPr>
+                  </pic:nvPicPr>
+                  <pic:blipFill>
+                    <a:blip r:embed="rId12" cstate="print">
+                      <a:extLst>
+                        <a:ext uri="{28A0092B-C50C-407E-A947-70E740481C1C}">
+                          <a14:useLocalDpi xmlns:a14="http://schemas.microsoft.com/office/drawing/2010/main" val="0"/>
+                        </a:ext>
+                      </a:extLst>
+                    </a:blip>
+                    <a:srcRect/>
+                    <a:stretch>
+                      <a:fillRect/>
+                    </a:stretch>
+                  </pic:blipFill>
+                  <pic:spPr bwMode="auto">
+                    <a:xfrm>
+                      <a:off x="0" y="0"/>
+                      <a:ext cx="5612130" cy="2545080"/>
+                    </a:xfrm>
+                    <a:prstGeom prst="rect">
+                      <a:avLst/>
+                    </a:prstGeom>
+                    <a:noFill/>
+                    <a:ln>
+                      <a:noFill/>
+                    </a:ln>
+                  </pic:spPr>
+                </pic:pic>
+              </a:graphicData>
+            </a:graphic>
+          </wp:inline>
+        </w:drawing>
+      </w:r>
+    </w:p>
+    <w:p>
+      <w:pPr>
+        <w:spacing w:line="240" w:lineRule="auto"/>
+        <w:rPr>
+          <w:rFonts w:ascii="Arial" w:hAnsi="Arial" w:cs="Arial"/>
+          <w:b/>
+          <w:bCs/>
+          <w:sz w:val="22"/>
+          <w:szCs w:val="22"/>
+        </w:rPr>
+      </w:pPr>
+    </w:p>
+    <w:p>
+      <w:pPr>
+        <w:spacing w:line="240" w:lineRule="auto"/>
+        <w:rPr>
+          <w:rFonts w:ascii="Arial" w:hAnsi="Arial" w:cs="Arial"/>
+          <w:b/>
+          <w:bCs/>
+          <w:sz w:val="22"/>
+          <w:szCs w:val="22"/>
+        </w:rPr>
+      </w:pPr>
+      <w:r>
+        <w:rPr>
+          <w:noProof/>
+        </w:rPr>
+        <w:drawing>
+          <wp:inline distT="0" distB="0" distL="0" distR="0" wp14:anchorId="278F95EE" wp14:editId="4BB3C749">
+            <wp:extent cx="5612130" cy="2545080"/>
+            <wp:effectExtent l="0" t="0" r="7620" b="7620"/>
+            <wp:docPr id="416115876" name="Imagen 3" descr="Gráfico de respuestas de formularios. Título de la pregunta:  ¿Cómo valorarías la incorporación de funciones como rastreo GPS para mejorar la seguridad de las pertenencias dentro de la mochila?&#10;. Número de respuestas: 8 respuestas."/>
+            <wp:cNvGraphicFramePr>
+              <a:graphicFrameLocks xmlns:a="http://schemas.openxmlformats.org/drawingml/2006/main" noChangeAspect="1"/>
+            </wp:cNvGraphicFramePr>
+            <a:graphic xmlns:a="http://schemas.openxmlformats.org/drawingml/2006/main">
+              <a:graphicData uri="http://schemas.openxmlformats.org/drawingml/2006/picture">
+                <pic:pic xmlns:pic="http://schemas.openxmlformats.org/drawingml/2006/picture">
+                  <pic:nvPicPr>
+                    <pic:cNvPr id="0" name="Picture 5" descr="Gráfico de respuestas de formularios. Título de la pregunta:  ¿Cómo valorarías la incorporación de funciones como rastreo GPS para mejorar la seguridad de las pertenencias dentro de la mochila?&#10;. Número de respuestas: 8 respuestas."/>
+                    <pic:cNvPicPr>
+                      <a:picLocks noChangeAspect="1" noChangeArrowheads="1"/>
+                    </pic:cNvPicPr>
+                  </pic:nvPicPr>
+                  <pic:blipFill>
+                    <a:blip r:embed="rId13" cstate="print">
+                      <a:extLst>
+                        <a:ext uri="{28A0092B-C50C-407E-A947-70E740481C1C}">
+                          <a14:useLocalDpi xmlns:a14="http://schemas.microsoft.com/office/drawing/2010/main" val="0"/>
+                        </a:ext>
+                      </a:extLst>
+                    </a:blip>
+                    <a:srcRect/>
+                    <a:stretch>
+                      <a:fillRect/>
+                    </a:stretch>
+                  </pic:blipFill>
+                  <pic:spPr bwMode="auto">
+                    <a:xfrm>
+                      <a:off x="0" y="0"/>
+                      <a:ext cx="5612130" cy="2545080"/>
+                    </a:xfrm>
+                    <a:prstGeom prst="rect">
+                      <a:avLst/>
+                    </a:prstGeom>
+                    <a:noFill/>
+                    <a:ln>
+                      <a:noFill/>
+                    </a:ln>
+                  </pic:spPr>
+                </pic:pic>
+              </a:graphicData>
+            </a:graphic>
+          </wp:inline>
+        </w:drawing>
+      </w:r>
+    </w:p>
+    <w:p>
+      <w:pPr>
+        <w:spacing w:line="240" w:lineRule="auto"/>
+        <w:rPr>
+          <w:rFonts w:ascii="Arial" w:hAnsi="Arial" w:cs="Arial"/>
+          <w:b/>
+          <w:bCs/>
+          <w:sz w:val="22"/>
+          <w:szCs w:val="22"/>
+        </w:rPr>
+      </w:pPr>
+    </w:p>
+    <w:p>
+      <w:pPr>
+        <w:spacing w:line="240" w:lineRule="auto"/>
+        <w:rPr>
+          <w:rFonts w:ascii="Arial" w:hAnsi="Arial" w:cs="Arial"/>
+          <w:b/>
+          <w:bCs/>
+          <w:sz w:val="22"/>
+          <w:szCs w:val="22"/>
+        </w:rPr>
+      </w:pPr>
+      <w:r>
+        <w:rPr>
+          <w:noProof/>
+        </w:rPr>
+        <w:drawing>
+          <wp:inline distT="0" distB="0" distL="0" distR="0" wp14:anchorId="61D5C51A" wp14:editId="0A3FC6A1">
+            <wp:extent cx="5612130" cy="2545080"/>
+            <wp:effectExtent l="0" t="0" r="7620" b="7620"/>
+            <wp:docPr id="1408879310" name="Imagen 4" descr="Gráfico de respuestas de formularios. Título de la pregunta: ¿Considerarías comprar una mochila con características como notificaciones sobre elementos faltantes y luces indicadoras para facilitar la preparación diaria?&#10;. Número de respuestas: 8 respuestas."/>
+            <wp:cNvGraphicFramePr>
+              <a:graphicFrameLocks xmlns:a="http://schemas.openxmlformats.org/drawingml/2006/main" noChangeAspect="1"/>
+            </wp:cNvGraphicFramePr>
+            <a:graphic xmlns:a="http://schemas.openxmlformats.org/drawingml/2006/main">
+              <a:graphicData uri="http://schemas.openxmlformats.org/drawingml/2006/picture">
+                <pic:pic xmlns:pic="http://schemas.openxmlformats.org/drawingml/2006/picture">
+                  <pic:nvPicPr>
+                    <pic:cNvPr id="0" name="Picture 7" descr="Gráfico de respuestas de formularios. Título de la pregunta: ¿Considerarías comprar una mochila con características como notificaciones sobre elementos faltantes y luces indicadoras para facilitar la preparación diaria?&#10;. Número de respuestas: 8 respuestas."/>
+                    <pic:cNvPicPr>
+                      <a:picLocks noChangeAspect="1" noChangeArrowheads="1"/>
+                    </pic:cNvPicPr>
+                  </pic:nvPicPr>
+                  <pic:blipFill>
+                    <a:blip r:embed="rId14" cstate="print">
+                      <a:extLst>
+                        <a:ext uri="{28A0092B-C50C-407E-A947-70E740481C1C}">
+                          <a14:useLocalDpi xmlns:a14="http://schemas.microsoft.com/office/drawing/2010/main" val="0"/>
+                        </a:ext>
+                      </a:extLst>
+                    </a:blip>
+                    <a:srcRect/>
+                    <a:stretch>
+                      <a:fillRect/>
+                    </a:stretch>
+                  </pic:blipFill>
+                  <pic:spPr bwMode="auto">
+                    <a:xfrm>
+                      <a:off x="0" y="0"/>
+                      <a:ext cx="5612130" cy="2545080"/>
+                    </a:xfrm>
+                    <a:prstGeom prst="rect">
+                      <a:avLst/>
+                    </a:prstGeom>
+                    <a:noFill/>
+                    <a:ln>
+                      <a:noFill/>
+                    </a:ln>
+                  </pic:spPr>
+                </pic:pic>
+              </a:graphicData>
+            </a:graphic>
+          </wp:inline>
+        </w:drawing>
+      </w:r>
+    </w:p>
+    <w:p>
+      <w:pPr>
+        <w:spacing w:line="240" w:lineRule="auto"/>
+        <w:rPr>
+          <w:rFonts w:ascii="Arial" w:hAnsi="Arial" w:cs="Arial"/>
+          <w:b/>
+          <w:bCs/>
+          <w:sz w:val="22"/>
+          <w:szCs w:val="22"/>
+        </w:rPr>
+      </w:pPr>
+      <w:r>
+        <w:rPr>
+          <w:rFonts w:ascii="Arial" w:hAnsi="Arial" w:cs="Arial"/>
+          <w:b/>
+          <w:bCs/>
+          <w:sz w:val="22"/>
+          <w:szCs w:val="22"/>
+        </w:rPr>
+        <w:drawing>
+          <wp:inline distT="0" distB="0" distL="0" distR="0" wp14:anchorId="588142F5" wp14:editId="0BC4C805">
+            <wp:extent cx="5612130" cy="3568700"/>
+            <wp:effectExtent l="0" t="0" r="7620" b="0"/>
+            <wp:docPr id="1055791349" name="Imagen 1" descr="Interfaz de usuario gráfica, Texto, Aplicación, Teams&#10;&#10;Descripción generada automáticamente"/>
+            <wp:cNvGraphicFramePr>
+              <a:graphicFrameLocks xmlns:a="http://schemas.openxmlformats.org/drawingml/2006/main" noChangeAspect="1"/>
+            </wp:cNvGraphicFramePr>
+            <a:graphic xmlns:a="http://schemas.openxmlformats.org/drawingml/2006/main">
+              <a:graphicData uri="http://schemas.openxmlformats.org/drawingml/2006/picture">
+                <pic:pic xmlns:pic="http://schemas.openxmlformats.org/drawingml/2006/picture">
+                  <pic:nvPicPr>
+                    <pic:cNvPr id="1055791349" name="Imagen 1" descr="Interfaz de usuario gráfica, Texto, Aplicación, Teams&#10;&#10;Descripción generada automáticamente"/>
+                    <pic:cNvPicPr/>
+                  </pic:nvPicPr>
+                  <pic:blipFill>
+                    <a:blip r:embed="rId15"/>
+                    <a:stretch>
+                      <a:fillRect/>
+                    </a:stretch>
+                  </pic:blipFill>
+                  <pic:spPr>
+                    <a:xfrm>
+                      <a:off x="0" y="0"/>
+                      <a:ext cx="5612130" cy="3568700"/>
+                    </a:xfrm>
+                    <a:prstGeom prst="rect">
+                      <a:avLst/>
+                    </a:prstGeom>
+                  </pic:spPr>
+                </pic:pic>
+              </a:graphicData>
+            </a:graphic>
+          </wp:inline>
+        </w:drawing>
+      </w:r>
+    </w:p>
+    <w:p>
+      <w:pPr>
+        <w:spacing w:line="240" w:lineRule="auto"/>
+        <w:rPr>
+          <w:rFonts w:ascii="Arial" w:hAnsi="Arial" w:cs="Arial"/>
+          <w:b/>
+          <w:bCs/>
+          <w:sz w:val="22"/>
+          <w:szCs w:val="22"/>
+        </w:rPr>
+      </w:pPr>
+      <w:r>
+        <w:rPr>
+          <w:rFonts w:ascii="Arial" w:hAnsi="Arial" w:cs="Arial"/>
+          <w:b/>
+          <w:bCs/>
+          <w:sz w:val="22"/>
+          <w:szCs w:val="22"/>
+        </w:rPr>
+        <w:lastRenderedPageBreak/>
+        <w:drawing>
+          <wp:inline distT="0" distB="0" distL="0" distR="0" wp14:anchorId="2DD05EB5" wp14:editId="6C752A82">
+            <wp:extent cx="5612130" cy="3623945"/>
+            <wp:effectExtent l="0" t="0" r="7620" b="0"/>
+            <wp:docPr id="968660356" name="Imagen 1" descr="Interfaz de usuario gráfica, Texto, Aplicación, Correo electrónico, Teams&#10;&#10;Descripción generada automáticamente"/>
+            <wp:cNvGraphicFramePr>
+              <a:graphicFrameLocks xmlns:a="http://schemas.openxmlformats.org/drawingml/2006/main" noChangeAspect="1"/>
+            </wp:cNvGraphicFramePr>
+            <a:graphic xmlns:a="http://schemas.openxmlformats.org/drawingml/2006/main">
+              <a:graphicData uri="http://schemas.openxmlformats.org/drawingml/2006/picture">
+                <pic:pic xmlns:pic="http://schemas.openxmlformats.org/drawingml/2006/picture">
+                  <pic:nvPicPr>
+                    <pic:cNvPr id="968660356" name="Imagen 1" descr="Interfaz de usuario gráfica, Texto, Aplicación, Correo electrónico, Teams&#10;&#10;Descripción generada automáticamente"/>
+                    <pic:cNvPicPr/>
+                  </pic:nvPicPr>
+                  <pic:blipFill>
+                    <a:blip r:embed="rId16"/>
+                    <a:stretch>
+                      <a:fillRect/>
+                    </a:stretch>
+                  </pic:blipFill>
+                  <pic:spPr>
+                    <a:xfrm>
+                      <a:off x="0" y="0"/>
+                      <a:ext cx="5612130" cy="3623945"/>
+                    </a:xfrm>
+                    <a:prstGeom prst="rect">
+                      <a:avLst/>
+                    </a:prstGeom>
+                  </pic:spPr>
+                </pic:pic>
+              </a:graphicData>
+            </a:graphic>
+          </wp:inline>
+        </w:drawing>
+      </w:r>
     </w:p>
     <w:p>
       <w:pPr>
@@ -3816,7 +4610,7 @@
                     <pic:cNvPicPr/>
                   </pic:nvPicPr>
                   <pic:blipFill>
-                    <a:blip r:embed="rId5"/>
+                    <a:blip r:embed="rId17"/>
                     <a:stretch>
                       <a:fillRect/>
                     </a:stretch>
@@ -3910,47 +4704,7 @@
               <w:sz w:val="22"/>
               <w:szCs w:val="22"/>
             </w:rPr>
-            <m:t>5</m:t>
-          </m:r>
-          <m:r>
-            <w:rPr>
-              <w:rFonts w:ascii="Cambria Math" w:hAnsi="Cambria Math" w:cs="Arial"/>
-              <w:sz w:val="22"/>
-              <w:szCs w:val="22"/>
-            </w:rPr>
-            <m:t>V*</m:t>
-          </m:r>
-          <m:r>
-            <w:rPr>
-              <w:rFonts w:ascii="Cambria Math" w:hAnsi="Cambria Math" w:cs="Arial"/>
-              <w:sz w:val="22"/>
-              <w:szCs w:val="22"/>
-            </w:rPr>
-            <m:t>16</m:t>
-          </m:r>
-          <m:r>
-            <w:rPr>
-              <w:rFonts w:ascii="Cambria Math" w:hAnsi="Cambria Math" w:cs="Arial"/>
-              <w:sz w:val="22"/>
-              <w:szCs w:val="22"/>
-            </w:rPr>
-            <m:t>mA=</m:t>
-          </m:r>
-          <m:r>
-            <w:rPr>
-              <w:rFonts w:ascii="Cambria Math" w:hAnsi="Cambria Math" w:cs="Arial"/>
-              <w:sz w:val="22"/>
-              <w:szCs w:val="22"/>
-            </w:rPr>
-            <m:t>0.08</m:t>
-          </m:r>
-          <m:r>
-            <w:rPr>
-              <w:rFonts w:ascii="Cambria Math" w:hAnsi="Cambria Math" w:cs="Arial"/>
-              <w:sz w:val="22"/>
-              <w:szCs w:val="22"/>
-            </w:rPr>
-            <m:t>W</m:t>
+            <m:t>5V*16mA=0.08W</m:t>
           </m:r>
         </m:oMath>
       </m:oMathPara>
@@ -3975,47 +4729,8 @@
               <w:sz w:val="22"/>
               <w:szCs w:val="22"/>
             </w:rPr>
-            <m:t>3.3</m:t>
-          </m:r>
-          <m:r>
-            <w:rPr>
-              <w:rFonts w:ascii="Cambria Math" w:hAnsi="Cambria Math" w:cs="Arial"/>
-              <w:sz w:val="22"/>
-              <w:szCs w:val="22"/>
-            </w:rPr>
-            <m:t>V*</m:t>
-          </m:r>
-          <m:r>
-            <w:rPr>
-              <w:rFonts w:ascii="Cambria Math" w:hAnsi="Cambria Math" w:cs="Arial"/>
-              <w:sz w:val="22"/>
-              <w:szCs w:val="22"/>
-            </w:rPr>
-            <m:t>5</m:t>
-          </m:r>
-          <m:r>
-            <w:rPr>
-              <w:rFonts w:ascii="Cambria Math" w:hAnsi="Cambria Math" w:cs="Arial"/>
-              <w:sz w:val="22"/>
-              <w:szCs w:val="22"/>
-            </w:rPr>
-            <m:t>mA=</m:t>
-          </m:r>
-          <m:r>
-            <w:rPr>
-              <w:rFonts w:ascii="Cambria Math" w:hAnsi="Cambria Math" w:cs="Arial"/>
-              <w:sz w:val="22"/>
-              <w:szCs w:val="22"/>
-            </w:rPr>
-            <m:t>0.0165</m:t>
-          </m:r>
-          <m:r>
-            <w:rPr>
-              <w:rFonts w:ascii="Cambria Math" w:hAnsi="Cambria Math" w:cs="Arial"/>
-              <w:sz w:val="22"/>
-              <w:szCs w:val="22"/>
-            </w:rPr>
-            <m:t>W</m:t>
+            <w:lastRenderedPageBreak/>
+            <m:t>3.3V*5mA=0.0165W</m:t>
           </m:r>
         </m:oMath>
       </m:oMathPara>
@@ -4040,31 +4755,7 @@
               <w:sz w:val="22"/>
               <w:szCs w:val="22"/>
             </w:rPr>
-            <m:t>3.6</m:t>
-          </m:r>
-          <m:r>
-            <w:rPr>
-              <w:rFonts w:ascii="Cambria Math" w:hAnsi="Cambria Math" w:cs="Arial"/>
-              <w:sz w:val="22"/>
-              <w:szCs w:val="22"/>
-            </w:rPr>
-            <m:t>V*220mA=</m:t>
-          </m:r>
-          <m:r>
-            <w:rPr>
-              <w:rFonts w:ascii="Cambria Math" w:hAnsi="Cambria Math" w:cs="Arial"/>
-              <w:sz w:val="22"/>
-              <w:szCs w:val="22"/>
-            </w:rPr>
-            <m:t>0,792</m:t>
-          </m:r>
-          <m:r>
-            <w:rPr>
-              <w:rFonts w:ascii="Cambria Math" w:hAnsi="Cambria Math" w:cs="Arial"/>
-              <w:sz w:val="22"/>
-              <w:szCs w:val="22"/>
-            </w:rPr>
-            <m:t>W</m:t>
+            <m:t>3.6V*220mA=0,792W</m:t>
           </m:r>
         </m:oMath>
       </m:oMathPara>
@@ -4107,31 +4798,7 @@
               <w:sz w:val="22"/>
               <w:szCs w:val="22"/>
             </w:rPr>
-            <m:t>6V*</m:t>
-          </m:r>
-          <m:r>
-            <w:rPr>
-              <w:rFonts w:ascii="Cambria Math" w:hAnsi="Cambria Math" w:cs="Arial"/>
-              <w:sz w:val="22"/>
-              <w:szCs w:val="22"/>
-            </w:rPr>
-            <m:t>1.32W</m:t>
-          </m:r>
-          <m:r>
-            <w:rPr>
-              <w:rFonts w:ascii="Cambria Math" w:hAnsi="Cambria Math" w:cs="Arial"/>
-              <w:sz w:val="22"/>
-              <w:szCs w:val="22"/>
-            </w:rPr>
-            <m:t>=</m:t>
-          </m:r>
-          <m:r>
-            <w:rPr>
-              <w:rFonts w:ascii="Cambria Math" w:hAnsi="Cambria Math" w:cs="Arial"/>
-              <w:sz w:val="22"/>
-              <w:szCs w:val="22"/>
-            </w:rPr>
-            <m:t>0.22A</m:t>
+            <m:t>6V*1.32W=0.22A</m:t>
           </m:r>
         </m:oMath>
       </m:oMathPara>
@@ -4156,39 +4823,7 @@
               <w:sz w:val="22"/>
               <w:szCs w:val="22"/>
             </w:rPr>
-            <m:t>5V*</m:t>
-          </m:r>
-          <m:r>
-            <w:rPr>
-              <w:rFonts w:ascii="Cambria Math" w:hAnsi="Cambria Math" w:cs="Arial"/>
-              <w:sz w:val="22"/>
-              <w:szCs w:val="22"/>
-            </w:rPr>
-            <m:t>0.08W</m:t>
-          </m:r>
-          <m:r>
-            <w:rPr>
-              <w:rFonts w:ascii="Cambria Math" w:hAnsi="Cambria Math" w:cs="Arial"/>
-              <w:sz w:val="22"/>
-              <w:szCs w:val="22"/>
-            </w:rPr>
-            <m:t>=0.0</m:t>
-          </m:r>
-          <m:r>
-            <w:rPr>
-              <w:rFonts w:ascii="Cambria Math" w:hAnsi="Cambria Math" w:cs="Arial"/>
-              <w:sz w:val="22"/>
-              <w:szCs w:val="22"/>
-            </w:rPr>
-            <m:t>16A</m:t>
-          </m:r>
-          <m:r>
-            <w:rPr>
-              <w:rFonts w:ascii="Cambria Math" w:hAnsi="Cambria Math" w:cs="Arial"/>
-              <w:sz w:val="22"/>
-              <w:szCs w:val="22"/>
-            </w:rPr>
-            <m:t xml:space="preserve"> </m:t>
+            <m:t xml:space="preserve">5V*0.08W=0.016A </m:t>
           </m:r>
         </m:oMath>
       </m:oMathPara>
@@ -4213,31 +4848,7 @@
               <w:sz w:val="22"/>
               <w:szCs w:val="22"/>
             </w:rPr>
-            <m:t>3.3V*</m:t>
-          </m:r>
-          <m:r>
-            <w:rPr>
-              <w:rFonts w:ascii="Cambria Math" w:hAnsi="Cambria Math" w:cs="Arial"/>
-              <w:sz w:val="22"/>
-              <w:szCs w:val="22"/>
-            </w:rPr>
-            <m:t>0.0165W</m:t>
-          </m:r>
-          <m:r>
-            <w:rPr>
-              <w:rFonts w:ascii="Cambria Math" w:hAnsi="Cambria Math" w:cs="Arial"/>
-              <w:sz w:val="22"/>
-              <w:szCs w:val="22"/>
-            </w:rPr>
-            <m:t>=</m:t>
-          </m:r>
-          <m:r>
-            <w:rPr>
-              <w:rFonts w:ascii="Cambria Math" w:hAnsi="Cambria Math" w:cs="Arial"/>
-              <w:sz w:val="22"/>
-              <w:szCs w:val="22"/>
-            </w:rPr>
-            <m:t>3mA</m:t>
+            <m:t>3.3V*0.0165W=3mA</m:t>
           </m:r>
         </m:oMath>
       </m:oMathPara>
@@ -4262,31 +4873,7 @@
               <w:sz w:val="22"/>
               <w:szCs w:val="22"/>
             </w:rPr>
-            <m:t>3.6V*</m:t>
-          </m:r>
-          <m:r>
-            <w:rPr>
-              <w:rFonts w:ascii="Cambria Math" w:hAnsi="Cambria Math" w:cs="Arial"/>
-              <w:sz w:val="22"/>
-              <w:szCs w:val="22"/>
-            </w:rPr>
-            <m:t>0.792</m:t>
-          </m:r>
-          <m:r>
-            <w:rPr>
-              <w:rFonts w:ascii="Cambria Math" w:hAnsi="Cambria Math" w:cs="Arial"/>
-              <w:sz w:val="22"/>
-              <w:szCs w:val="22"/>
-            </w:rPr>
-            <m:t>=</m:t>
-          </m:r>
-          <m:r>
-            <w:rPr>
-              <w:rFonts w:ascii="Cambria Math" w:hAnsi="Cambria Math" w:cs="Arial"/>
-              <w:sz w:val="22"/>
-              <w:szCs w:val="22"/>
-            </w:rPr>
-            <m:t>0.22A</m:t>
+            <m:t>3.6V*0.792=0.22A</m:t>
           </m:r>
         </m:oMath>
       </m:oMathPara>
@@ -4331,10 +4918,10 @@
       <w:r>
         <w:rPr>
           <w:rFonts w:ascii="Arial" w:eastAsiaTheme="minorEastAsia" w:hAnsi="Arial" w:cs="Arial"/>
-          <w:sz w:val="22"/>
-          <w:szCs w:val="22"/>
-        </w:rPr>
-        <w:lastRenderedPageBreak/>
+          <w:noProof/>
+          <w:sz w:val="22"/>
+          <w:szCs w:val="22"/>
+        </w:rPr>
         <w:drawing>
           <wp:inline distT="0" distB="0" distL="0" distR="0" wp14:anchorId="1065AC1C" wp14:editId="38E33FA9">
             <wp:extent cx="5612130" cy="1407160"/>
@@ -4351,7 +4938,7 @@
                     <pic:cNvPicPr/>
                   </pic:nvPicPr>
                   <pic:blipFill>
-                    <a:blip r:embed="rId6"/>
+                    <a:blip r:embed="rId18"/>
                     <a:stretch>
                       <a:fillRect/>
                     </a:stretch>

</xml_diff>